<commit_message>
added to the summary
</commit_message>
<xml_diff>
--- a/summary ov5649.docx
+++ b/summary ov5649.docx
@@ -1,6 +1,6 @@
 
 <file path=word/document.xml><?xml version="1.0" encoding="utf-8"?>
-<w:document xmlns:wpc="http://schemas.microsoft.com/office/word/2010/wordprocessingCanvas" xmlns:cx="http://schemas.microsoft.com/office/drawing/2014/chartex" xmlns:mc="http://schemas.openxmlformats.org/markup-compatibility/2006" xmlns:o="urn:schemas-microsoft-com:office:office" xmlns:r="http://schemas.openxmlformats.org/officeDocument/2006/relationships" xmlns:m="http://schemas.openxmlformats.org/officeDocument/2006/math" xmlns:v="urn:schemas-microsoft-com:vml" xmlns:wp14="http://schemas.microsoft.com/office/word/2010/wordprocessingDrawing" xmlns:wp="http://schemas.openxmlformats.org/drawingml/2006/wordprocessingDrawing" xmlns:w10="urn:schemas-microsoft-com:office:word" xmlns:w="http://schemas.openxmlformats.org/wordprocessingml/2006/main" xmlns:w14="http://schemas.microsoft.com/office/word/2010/wordml" xmlns:w15="http://schemas.microsoft.com/office/word/2012/wordml" xmlns:w16se="http://schemas.microsoft.com/office/word/2015/wordml/symex" xmlns:wpg="http://schemas.microsoft.com/office/word/2010/wordprocessingGroup" xmlns:wpi="http://schemas.microsoft.com/office/word/2010/wordprocessingInk" xmlns:wne="http://schemas.microsoft.com/office/word/2006/wordml" xmlns:wps="http://schemas.microsoft.com/office/word/2010/wordprocessingShape" mc:Ignorable="w14 w15 w16se wp14">
+<w:document xmlns:wpc="http://schemas.microsoft.com/office/word/2010/wordprocessingCanvas" xmlns:mc="http://schemas.openxmlformats.org/markup-compatibility/2006" xmlns:o="urn:schemas-microsoft-com:office:office" xmlns:r="http://schemas.openxmlformats.org/officeDocument/2006/relationships" xmlns:m="http://schemas.openxmlformats.org/officeDocument/2006/math" xmlns:v="urn:schemas-microsoft-com:vml" xmlns:wp14="http://schemas.microsoft.com/office/word/2010/wordprocessingDrawing" xmlns:wp="http://schemas.openxmlformats.org/drawingml/2006/wordprocessingDrawing" xmlns:w10="urn:schemas-microsoft-com:office:word" xmlns:w="http://schemas.openxmlformats.org/wordprocessingml/2006/main" xmlns:w14="http://schemas.microsoft.com/office/word/2010/wordml" xmlns:w15="http://schemas.microsoft.com/office/word/2012/wordml" xmlns:wpg="http://schemas.microsoft.com/office/word/2010/wordprocessingGroup" xmlns:wpi="http://schemas.microsoft.com/office/word/2010/wordprocessingInk" xmlns:wne="http://schemas.microsoft.com/office/word/2006/wordml" xmlns:wps="http://schemas.microsoft.com/office/word/2010/wordprocessingShape" mc:Ignorable="w14 w15 wp14">
   <w:body>
     <w:p>
       <w:pPr>
@@ -12,7 +12,6 @@
         <w:rPr>
           <w:noProof/>
           <w:sz w:val="36"/>
-          <w:lang w:val="en-GB" w:eastAsia="en-GB"/>
         </w:rPr>
         <w:drawing>
           <wp:anchor distT="0" distB="0" distL="114300" distR="114300" simplePos="0" relativeHeight="251660288" behindDoc="0" locked="0" layoutInCell="1" allowOverlap="1" wp14:anchorId="7070E6FD" wp14:editId="365A5DF7">
@@ -110,7 +109,6 @@
       <w:r>
         <w:rPr>
           <w:noProof/>
-          <w:lang w:val="en-GB" w:eastAsia="en-GB"/>
         </w:rPr>
         <w:drawing>
           <wp:anchor distT="0" distB="0" distL="114300" distR="114300" simplePos="0" relativeHeight="251659264" behindDoc="0" locked="0" layoutInCell="1" allowOverlap="1" wp14:anchorId="37C29D9B" wp14:editId="402525B1">
@@ -180,7 +178,6 @@
       <w:r>
         <w:rPr>
           <w:noProof/>
-          <w:lang w:val="en-GB" w:eastAsia="en-GB"/>
         </w:rPr>
         <w:drawing>
           <wp:anchor distT="0" distB="0" distL="114300" distR="114300" simplePos="0" relativeHeight="251658240" behindDoc="0" locked="0" layoutInCell="1" allowOverlap="1" wp14:anchorId="6D1BAABF" wp14:editId="597247BD">
@@ -270,7 +267,6 @@
       <w:r>
         <w:rPr>
           <w:noProof/>
-          <w:lang w:val="en-GB" w:eastAsia="en-GB"/>
         </w:rPr>
         <w:drawing>
           <wp:inline distT="0" distB="0" distL="0" distR="0" wp14:anchorId="521824C4" wp14:editId="03474B06">
@@ -318,7 +314,6 @@
       <w:r>
         <w:rPr>
           <w:noProof/>
-          <w:lang w:val="en-GB" w:eastAsia="en-GB"/>
         </w:rPr>
         <w:drawing>
           <wp:anchor distT="0" distB="0" distL="114300" distR="114300" simplePos="0" relativeHeight="251661312" behindDoc="0" locked="0" layoutInCell="1" allowOverlap="1" wp14:anchorId="5E2D5BE5" wp14:editId="0D2B4D11">
@@ -419,7 +414,6 @@
       <w:r>
         <w:rPr>
           <w:noProof/>
-          <w:lang w:val="en-GB" w:eastAsia="en-GB"/>
         </w:rPr>
         <w:drawing>
           <wp:inline distT="0" distB="0" distL="0" distR="0" wp14:anchorId="414F1820" wp14:editId="20E8F8ED">
@@ -521,25 +515,7 @@
         <w:rPr>
           <w:sz w:val="28"/>
         </w:rPr>
-        <w:t>T</w:t>
-      </w:r>
-      <w:r>
-        <w:rPr>
-          <w:sz w:val="28"/>
-        </w:rPr>
-        <w:t>he AWB makes sure that the white color is</w:t>
-      </w:r>
-      <w:r>
-        <w:rPr>
-          <w:sz w:val="28"/>
-        </w:rPr>
-        <w:t xml:space="preserve"> </w:t>
-      </w:r>
-      <w:r>
-        <w:rPr>
-          <w:sz w:val="28"/>
-        </w:rPr>
-        <w:t>always a white color in different color temperatures. It supports manual white balance and auto white balance.</w:t>
+        <w:t>The AWB makes sure that the white color is always a white color in different color temperatures. It supports manual white balance and auto white balance.</w:t>
       </w:r>
     </w:p>
     <w:p>
@@ -591,43 +567,7 @@
         <w:rPr>
           <w:sz w:val="24"/>
         </w:rPr>
-        <w:t>The main purpose of the Gamma (GMA) function is to compensate for the non-linear characteristics of the sensor. GMA</w:t>
-      </w:r>
-      <w:r>
-        <w:rPr>
-          <w:sz w:val="24"/>
-        </w:rPr>
-        <w:t xml:space="preserve"> </w:t>
-      </w:r>
-      <w:r>
-        <w:rPr>
-          <w:sz w:val="24"/>
-        </w:rPr>
-        <w:t>converts the pixel values according to the Gamma curve to compensate the sensor output under different light strengths.</w:t>
-      </w:r>
-      <w:r>
-        <w:rPr>
-          <w:sz w:val="24"/>
-        </w:rPr>
-        <w:t xml:space="preserve"> </w:t>
-      </w:r>
-      <w:r>
-        <w:rPr>
-          <w:sz w:val="24"/>
-        </w:rPr>
-        <w:t>The non-linear gamma curve is approximately constructed with different linear functions. Raw gamma compensates th</w:t>
-      </w:r>
-      <w:r>
-        <w:rPr>
-          <w:sz w:val="24"/>
-        </w:rPr>
-        <w:t xml:space="preserve">e </w:t>
-      </w:r>
-      <w:r>
-        <w:rPr>
-          <w:sz w:val="24"/>
-        </w:rPr>
-        <w:t>image in the RAW domain.</w:t>
+        <w:t>The main purpose of the Gamma (GMA) function is to compensate for the non-linear characteristics of the sensor. GMA converts the pixel values according to the Gamma curve to compensate the sensor output under different light strengths. The non-linear gamma curve is approximately constructed with different linear functions. Raw gamma compensates the image in the RAW domain.</w:t>
       </w:r>
     </w:p>
     <w:p>
@@ -668,13 +608,27 @@
         <w:rPr>
           <w:sz w:val="24"/>
         </w:rPr>
-        <w:t xml:space="preserve">negative, black/white, sepia, greenish, blueish, </w:t>
+        <w:t xml:space="preserve">negative, black/white, sepia, greenish, </w:t>
       </w:r>
       <w:proofErr w:type="spellStart"/>
       <w:r>
         <w:rPr>
           <w:sz w:val="24"/>
         </w:rPr>
+        <w:t>blueish</w:t>
+      </w:r>
+      <w:proofErr w:type="spellEnd"/>
+      <w:r>
+        <w:rPr>
+          <w:sz w:val="24"/>
+        </w:rPr>
+        <w:t xml:space="preserve">, </w:t>
+      </w:r>
+      <w:proofErr w:type="spellStart"/>
+      <w:r>
+        <w:rPr>
+          <w:sz w:val="24"/>
+        </w:rPr>
         <w:t>redish</w:t>
       </w:r>
       <w:proofErr w:type="spellEnd"/>
@@ -694,7 +648,6 @@
       <w:r>
         <w:rPr>
           <w:noProof/>
-          <w:lang w:val="en-GB" w:eastAsia="en-GB"/>
         </w:rPr>
         <w:drawing>
           <wp:inline distT="0" distB="0" distL="0" distR="0" wp14:anchorId="159D2D97" wp14:editId="3439E1D2">
@@ -742,7 +695,6 @@
       <w:r>
         <w:rPr>
           <w:noProof/>
-          <w:lang w:val="en-GB" w:eastAsia="en-GB"/>
         </w:rPr>
         <w:drawing>
           <wp:inline distT="0" distB="0" distL="0" distR="0" wp14:anchorId="53AB20FF" wp14:editId="5852E30C">
@@ -831,37 +783,25 @@
     <w:p>
       <w:pPr>
         <w:rPr>
-          <w:sz w:val="24"/>
-        </w:rPr>
-      </w:pPr>
-    </w:p>
-    <w:p>
-      <w:pPr>
-        <w:rPr>
-          <w:sz w:val="24"/>
-        </w:rPr>
-      </w:pPr>
-    </w:p>
-    <w:p>
-      <w:pPr>
-        <w:rPr>
-          <w:sz w:val="24"/>
-        </w:rPr>
-      </w:pPr>
-    </w:p>
-    <w:p>
-      <w:pPr>
-        <w:rPr>
-          <w:sz w:val="24"/>
-        </w:rPr>
-      </w:pPr>
-    </w:p>
-    <w:p>
-      <w:pPr>
-        <w:rPr>
-          <w:sz w:val="24"/>
-        </w:rPr>
-      </w:pPr>
+          <w:b/>
+          <w:sz w:val="32"/>
+        </w:rPr>
+      </w:pPr>
+      <w:r>
+        <w:rPr>
+          <w:b/>
+          <w:sz w:val="32"/>
+        </w:rPr>
+        <w:t xml:space="preserve">4.5 AEC/AGC algorithms </w:t>
+      </w:r>
+    </w:p>
+    <w:p>
+      <w:r>
+        <w:t>The Auto Exposure Control (AEC) and Auto Gain Control (AGC) allows the image sensor to adjust the image brightness to a desired range by setting the proper exposure time and gain applied to the image. Besides automatic control, exposure time and gain can be set manually from external control. The related registers are listed in table 4-4</w:t>
+      </w:r>
+      <w:r>
+        <w:t>.</w:t>
+      </w:r>
     </w:p>
     <w:p>
       <w:pPr>
@@ -883,7 +823,7 @@
 </file>
 
 <file path=word/styles.xml><?xml version="1.0" encoding="utf-8"?>
-<w:styles xmlns:mc="http://schemas.openxmlformats.org/markup-compatibility/2006" xmlns:r="http://schemas.openxmlformats.org/officeDocument/2006/relationships" xmlns:w="http://schemas.openxmlformats.org/wordprocessingml/2006/main" xmlns:w14="http://schemas.microsoft.com/office/word/2010/wordml" xmlns:w15="http://schemas.microsoft.com/office/word/2012/wordml" xmlns:w16se="http://schemas.microsoft.com/office/word/2015/wordml/symex" mc:Ignorable="w14 w15 w16se">
+<w:styles xmlns:mc="http://schemas.openxmlformats.org/markup-compatibility/2006" xmlns:r="http://schemas.openxmlformats.org/officeDocument/2006/relationships" xmlns:w="http://schemas.openxmlformats.org/wordprocessingml/2006/main" xmlns:w14="http://schemas.microsoft.com/office/word/2010/wordml" xmlns:w15="http://schemas.microsoft.com/office/word/2012/wordml" mc:Ignorable="w14 w15">
   <w:docDefaults>
     <w:rPrDefault>
       <w:rPr>

</xml_diff>